<commit_message>
Updated move pension template to latest version
</commit_message>
<xml_diff>
--- a/templates/move_pension.docx
+++ b/templates/move_pension.docx
@@ -104,8 +104,6 @@
         </w:rPr>
         <w:t>לכבוד:</w:t>
       </w:r>
-      <w:bookmarkStart w:id="0" w:name="_GoBack"/>
-      <w:bookmarkEnd w:id="0"/>
       <w:r>
         <w:rPr>
           <w:rFonts w:asciiTheme="minorBidi" w:hAnsiTheme="minorBidi" w:cstheme="minorBidi"/>
@@ -176,13 +174,17 @@
         <w:t>(במסלולית ציין מסלולים מעבירים)</w:t>
       </w:r>
       <w:r>
+        <w:rPr>
+          <w:rtl/>
+        </w:rPr>
         <w:t xml:space="preserve"> </w:t>
       </w:r>
       <w:r>
         <w:rPr>
-          <w:rFonts w:asciiTheme="minorBidi" w:hAnsiTheme="minorBidi" w:cstheme="minorBidi"/>
-          <w:sz w:val="16"/>
-          <w:szCs w:val="16"/>
+          <w:rFonts w:asciiTheme="minorBidi" w:hAnsiTheme="minorBidi" w:cs="Arial"/>
+          <w:sz w:val="16"/>
+          <w:szCs w:val="16"/>
+          <w:rtl/>
         </w:rPr>
         <w:t>${SHEM_GUF_MENAHEL_MAAVIRA}</w:t>
       </w:r>
@@ -250,10 +252,11 @@
       </w:r>
       <w:r>
         <w:rPr>
-          <w:rFonts w:asciiTheme="minorBidi" w:hAnsiTheme="minorBidi" w:cstheme="minorBidi"/>
+          <w:rFonts w:asciiTheme="minorBidi" w:hAnsiTheme="minorBidi" w:cs="Arial"/>
           <w:sz w:val="16"/>
           <w:szCs w:val="16"/>
           <w:u w:val="single"/>
+          <w:rtl/>
         </w:rPr>
         <w:t>SHEM_KEREN</w:t>
       </w:r>
@@ -291,10 +294,11 @@
       </w:r>
       <w:r>
         <w:rPr>
-          <w:rFonts w:asciiTheme="minorBidi" w:hAnsiTheme="minorBidi" w:cstheme="minorBidi"/>
+          <w:rFonts w:asciiTheme="minorBidi" w:hAnsiTheme="minorBidi" w:cs="Arial"/>
           <w:sz w:val="16"/>
           <w:szCs w:val="16"/>
           <w:u w:val="single"/>
+          <w:rtl/>
         </w:rPr>
         <w:t>MISPAR_KUPA</w:t>
       </w:r>
@@ -373,7 +377,47 @@
           <w:szCs w:val="16"/>
           <w:rtl/>
         </w:rPr>
-        <w:t>מצ״ב בקשתו של העמית להעברת כספים מחשבונו אצלכם, כמפורט להלן. בהמשך לבקשה, אנו מתחייבים בזאת בהתחייבות בלתי חוזרת לקבל את הכספים ולשאת באחריות הביטוחית לגבי העמית בכפוף לאמור בטופס לעניין הכיסוי הביטוחי בקופת גמל מקבלת החל במועד הקובע, כהגדרתו בתקנות הפיקוח על שירותים פיננסיים (קופות גמל)  (   (העברת כספים בין קופות גמל), התשס״ח-2008 (להלן -המועד הקובע ו- התקנות, בהתאמה).</w:t>
+        <w:t xml:space="preserve">מצ״ב בקשתו של העמית להעברת כספים מחשבונו אצלכם, כמפורט להלן. בהמשך לבקשה, אנו מתחייבים בזאת בהתחייבות בלתי חוזרת לקבל את הכספים ולשאת באחריות </w:t>
+      </w:r>
+      <w:proofErr w:type="spellStart"/>
+      <w:r>
+        <w:rPr>
+          <w:rFonts w:asciiTheme="minorBidi" w:hAnsiTheme="minorBidi" w:cstheme="minorBidi"/>
+          <w:sz w:val="16"/>
+          <w:szCs w:val="16"/>
+          <w:rtl/>
+        </w:rPr>
+        <w:t>הביטוחית</w:t>
+      </w:r>
+      <w:proofErr w:type="spellEnd"/>
+      <w:r>
+        <w:rPr>
+          <w:rFonts w:asciiTheme="minorBidi" w:hAnsiTheme="minorBidi" w:cstheme="minorBidi"/>
+          <w:sz w:val="16"/>
+          <w:szCs w:val="16"/>
+          <w:rtl/>
+        </w:rPr>
+        <w:t xml:space="preserve"> לגבי העמית בכפוף לאמור בטופס לעניין הכיסוי </w:t>
+      </w:r>
+      <w:proofErr w:type="spellStart"/>
+      <w:r>
+        <w:rPr>
+          <w:rFonts w:asciiTheme="minorBidi" w:hAnsiTheme="minorBidi" w:cstheme="minorBidi"/>
+          <w:sz w:val="16"/>
+          <w:szCs w:val="16"/>
+          <w:rtl/>
+        </w:rPr>
+        <w:t>הביטוחי</w:t>
+      </w:r>
+      <w:proofErr w:type="spellEnd"/>
+      <w:r>
+        <w:rPr>
+          <w:rFonts w:asciiTheme="minorBidi" w:hAnsiTheme="minorBidi" w:cstheme="minorBidi"/>
+          <w:sz w:val="16"/>
+          <w:szCs w:val="16"/>
+          <w:rtl/>
+        </w:rPr>
+        <w:t xml:space="preserve"> בקופת גמל מקבלת החל במועד הקובע, כהגדרתו בתקנות הפיקוח על שירותים פיננסיים (קופות גמל)  (   (העברת כספים בין קופות גמל), התשס״ח-2008 (להלן -המועד הקובע ו- התקנות, בהתאמה).</w:t>
       </w:r>
     </w:p>
     <w:p>
@@ -476,10 +520,11 @@
       </w:r>
       <w:r>
         <w:rPr>
-          <w:rFonts w:asciiTheme="minorBidi" w:hAnsiTheme="minorBidi" w:cstheme="minorBidi"/>
+          <w:rFonts w:asciiTheme="minorBidi" w:hAnsiTheme="minorBidi" w:cs="Arial"/>
           <w:sz w:val="16"/>
           <w:szCs w:val="16"/>
           <w:u w:val="single"/>
+          <w:rtl/>
         </w:rPr>
         <w:t>SHEM_MISHPACHA</w:t>
       </w:r>
@@ -515,10 +560,11 @@
       </w:r>
       <w:r>
         <w:rPr>
-          <w:rFonts w:asciiTheme="minorBidi" w:hAnsiTheme="minorBidi" w:cstheme="minorBidi"/>
+          <w:rFonts w:asciiTheme="minorBidi" w:hAnsiTheme="minorBidi" w:cs="Arial"/>
           <w:sz w:val="16"/>
           <w:szCs w:val="16"/>
           <w:u w:val="single"/>
+          <w:rtl/>
         </w:rPr>
         <w:t>SHEM_P4RATI</w:t>
       </w:r>
@@ -554,10 +600,11 @@
       </w:r>
       <w:r>
         <w:rPr>
-          <w:rFonts w:asciiTheme="minorBidi" w:hAnsiTheme="minorBidi" w:cstheme="minorBidi"/>
+          <w:rFonts w:asciiTheme="minorBidi" w:hAnsiTheme="minorBidi" w:cs="Arial"/>
           <w:sz w:val="16"/>
           <w:szCs w:val="16"/>
           <w:u w:val="single"/>
+          <w:rtl/>
         </w:rPr>
         <w:t>MISPAR_ZIHUY</w:t>
       </w:r>
@@ -593,10 +640,11 @@
       </w:r>
       <w:r>
         <w:rPr>
-          <w:rFonts w:asciiTheme="minorBidi" w:hAnsiTheme="minorBidi" w:cstheme="minorBidi"/>
+          <w:rFonts w:asciiTheme="minorBidi" w:hAnsiTheme="minorBidi" w:cs="Arial"/>
           <w:sz w:val="16"/>
           <w:szCs w:val="16"/>
           <w:u w:val="single"/>
+          <w:rtl/>
         </w:rPr>
         <w:t>KETOVET</w:t>
       </w:r>
@@ -642,9 +690,10 @@
       </w:r>
       <w:r>
         <w:rPr>
-          <w:rFonts w:asciiTheme="minorBidi" w:hAnsiTheme="minorBidi" w:cstheme="minorBidi"/>
-          <w:sz w:val="16"/>
-          <w:szCs w:val="16"/>
+          <w:rFonts w:asciiTheme="minorBidi" w:hAnsiTheme="minorBidi" w:cs="Arial"/>
+          <w:sz w:val="16"/>
+          <w:szCs w:val="16"/>
+          <w:rtl/>
         </w:rPr>
         <w:t>SUG_AMIT_PAIL</w:t>
       </w:r>
@@ -681,12 +730,13 @@
       </w:r>
       <w:r>
         <w:rPr>
-          <w:rFonts w:asciiTheme="minorBidi" w:hAnsiTheme="minorBidi" w:cstheme="minorBidi"/>
+          <w:rFonts w:asciiTheme="minorBidi" w:hAnsiTheme="minorBidi" w:cs="Arial"/>
           <w:bCs/>
           <w:color w:val="auto"/>
           <w:sz w:val="16"/>
           <w:szCs w:val="16"/>
           <w:u w:val="single"/>
+          <w:rtl/>
         </w:rPr>
         <w:t>SUG_AMIT_LO_PAIL</w:t>
       </w:r>
@@ -710,7 +760,27 @@
           <w:szCs w:val="16"/>
           <w:rtl/>
         </w:rPr>
-        <w:t xml:space="preserve"> לא פעיל בקופה הגמל המעבירה המעבירה.</w:t>
+        <w:t xml:space="preserve"> לא פעיל בקופה הגמל המעבירה </w:t>
+      </w:r>
+      <w:proofErr w:type="spellStart"/>
+      <w:r>
+        <w:rPr>
+          <w:rFonts w:asciiTheme="minorBidi" w:hAnsiTheme="minorBidi" w:cstheme="minorBidi"/>
+          <w:sz w:val="16"/>
+          <w:szCs w:val="16"/>
+          <w:rtl/>
+        </w:rPr>
+        <w:t>המעבירה</w:t>
+      </w:r>
+      <w:proofErr w:type="spellEnd"/>
+      <w:r>
+        <w:rPr>
+          <w:rFonts w:asciiTheme="minorBidi" w:hAnsiTheme="minorBidi" w:cstheme="minorBidi"/>
+          <w:sz w:val="16"/>
+          <w:szCs w:val="16"/>
+          <w:rtl/>
+        </w:rPr>
+        <w:t>.</w:t>
       </w:r>
       <w:r>
         <w:rPr>
@@ -755,87 +825,39 @@
           <w:rtl/>
         </w:rPr>
         <w:br/>
-        <w:t>אני מצהיר כי קיבלתי את התנאים לעניין הכיסוי הביטוחי בקופה המקבלת וכי הוסברו לי תנאים אלה, ככל שנקבעו תנאים כאמור.</w:t>
-      </w:r>
-      <w:r>
-        <w:rPr>
-          <w:rFonts w:asciiTheme="minorBidi" w:hAnsiTheme="minorBidi" w:cstheme="minorBidi"/>
-          <w:sz w:val="16"/>
-          <w:szCs w:val="16"/>
-          <w:rtl/>
-        </w:rPr>
-        <w:br/>
-        <w:t xml:space="preserve">לגבי עמית הנתון לאפוטרופסות: שם האפוטרופוס: </w:t>
-      </w:r>
-      <w:r>
-        <w:rPr>
-          <w:rFonts w:asciiTheme="minorBidi" w:hAnsiTheme="minorBidi" w:cstheme="minorBidi"/>
-          <w:sz w:val="16"/>
-          <w:szCs w:val="16"/>
-          <w:u w:val="single"/>
-          <w:rtl/>
-        </w:rPr>
-        <w:t>${</w:t>
-      </w:r>
-      <w:r>
-        <w:rPr>
-          <w:rFonts w:asciiTheme="minorBidi" w:hAnsiTheme="minorBidi" w:cstheme="minorBidi"/>
-          <w:sz w:val="16"/>
-          <w:szCs w:val="16"/>
-          <w:u w:val="single"/>
-        </w:rPr>
-        <w:t>SHEM_APOTROPOS</w:t>
-      </w:r>
-      <w:r>
-        <w:rPr>
-          <w:rFonts w:asciiTheme="minorBidi" w:hAnsiTheme="minorBidi" w:cstheme="minorBidi"/>
-          <w:sz w:val="16"/>
-          <w:szCs w:val="16"/>
-          <w:u w:val="single"/>
-          <w:rtl/>
-          <w:cs/>
-        </w:rPr>
-        <w:t>}</w:t>
-      </w:r>
-      <w:r>
-        <w:rPr>
-          <w:rFonts w:asciiTheme="minorBidi" w:hAnsiTheme="minorBidi" w:cstheme="minorBidi"/>
-          <w:sz w:val="16"/>
-          <w:szCs w:val="16"/>
-          <w:rtl/>
-        </w:rPr>
-        <w:t xml:space="preserve"> חתימת העמית/האפוטרופוס: </w:t>
-      </w:r>
-      <w:r>
-        <w:rPr>
-          <w:rFonts w:asciiTheme="minorBidi" w:hAnsiTheme="minorBidi" w:cstheme="minorBidi"/>
-          <w:sz w:val="16"/>
-          <w:szCs w:val="16"/>
-          <w:u w:val="single"/>
-          <w:rtl/>
-        </w:rPr>
-        <w:t>${</w:t>
-      </w:r>
-      <w:r>
-        <w:rPr>
-          <w:rFonts w:asciiTheme="minorBidi" w:hAnsiTheme="minorBidi" w:cstheme="minorBidi"/>
-          <w:sz w:val="16"/>
-          <w:szCs w:val="16"/>
-          <w:u w:val="single"/>
-        </w:rPr>
-        <w:t>HATIMA_APOTROPOS</w:t>
-      </w:r>
-      <w:r>
-        <w:rPr>
-          <w:rFonts w:asciiTheme="minorBidi" w:hAnsiTheme="minorBidi" w:cstheme="minorBidi"/>
-          <w:sz w:val="16"/>
-          <w:szCs w:val="16"/>
-          <w:u w:val="single"/>
-          <w:rtl/>
-          <w:cs/>
-        </w:rPr>
-        <w:t>}</w:t>
-      </w:r>
+        <w:t xml:space="preserve">אני מצהיר כי קיבלתי את התנאים לעניין הכיסוי </w:t>
+      </w:r>
+      <w:proofErr w:type="spellStart"/>
+      <w:r>
+        <w:rPr>
+          <w:rFonts w:asciiTheme="minorBidi" w:hAnsiTheme="minorBidi" w:cstheme="minorBidi"/>
+          <w:sz w:val="16"/>
+          <w:szCs w:val="16"/>
+          <w:rtl/>
+        </w:rPr>
+        <w:t>הביטוחי</w:t>
+      </w:r>
+      <w:proofErr w:type="spellEnd"/>
+      <w:r>
+        <w:rPr>
+          <w:rFonts w:asciiTheme="minorBidi" w:hAnsiTheme="minorBidi" w:cstheme="minorBidi"/>
+          <w:sz w:val="16"/>
+          <w:szCs w:val="16"/>
+          <w:rtl/>
+        </w:rPr>
+        <w:t xml:space="preserve"> בקופה המקבלת וכי הוסברו לי תנא</w:t>
+      </w:r>
+      <w:r>
+        <w:rPr>
+          <w:rFonts w:asciiTheme="minorBidi" w:hAnsiTheme="minorBidi" w:cstheme="minorBidi"/>
+          <w:sz w:val="16"/>
+          <w:szCs w:val="16"/>
+          <w:rtl/>
+        </w:rPr>
+        <w:t>ים אלה, ככל שנקבעו תנאים כאמור.</w:t>
+      </w:r>
+      <w:bookmarkStart w:id="0" w:name="_GoBack"/>
+      <w:bookmarkEnd w:id="0"/>
     </w:p>
     <w:p>
       <w:pPr>
@@ -861,10 +883,10 @@
         <w:tblLook w:val="04A0" w:firstRow="1" w:lastRow="0" w:firstColumn="1" w:lastColumn="0" w:noHBand="0" w:noVBand="1"/>
       </w:tblPr>
       <w:tblGrid>
-        <w:gridCol w:w="1303"/>
-        <w:gridCol w:w="3089"/>
-        <w:gridCol w:w="1236"/>
-        <w:gridCol w:w="4921"/>
+        <w:gridCol w:w="1293"/>
+        <w:gridCol w:w="3150"/>
+        <w:gridCol w:w="1224"/>
+        <w:gridCol w:w="4882"/>
       </w:tblGrid>
       <w:tr>
         <w:tc>
@@ -918,9 +940,10 @@
             </w:r>
             <w:r>
               <w:rPr>
-                <w:rFonts w:asciiTheme="minorBidi" w:hAnsiTheme="minorBidi" w:cstheme="minorBidi"/>
-                <w:sz w:val="16"/>
-                <w:szCs w:val="16"/>
+                <w:rFonts w:asciiTheme="minorBidi" w:hAnsiTheme="minorBidi" w:cs="Arial"/>
+                <w:sz w:val="16"/>
+                <w:szCs w:val="16"/>
+                <w:rtl/>
               </w:rPr>
               <w:t>SUG_HAAVARA_MELO</w:t>
             </w:r>
@@ -974,9 +997,10 @@
             </w:r>
             <w:r>
               <w:rPr>
-                <w:rFonts w:asciiTheme="minorBidi" w:hAnsiTheme="minorBidi" w:cstheme="minorBidi"/>
-                <w:sz w:val="16"/>
-                <w:szCs w:val="16"/>
+                <w:rFonts w:asciiTheme="minorBidi" w:hAnsiTheme="minorBidi" w:cs="Arial"/>
+                <w:sz w:val="16"/>
+                <w:szCs w:val="16"/>
+                <w:rtl/>
               </w:rPr>
               <w:t>SUG_HAAVARA_SCHUM</w:t>
             </w:r>
@@ -1036,6 +1060,24 @@
             </w:r>
             <w:r>
               <w:rPr>
+                <w:rFonts w:asciiTheme="minorBidi" w:hAnsiTheme="minorBidi" w:cs="Arial"/>
+                <w:sz w:val="16"/>
+                <w:szCs w:val="16"/>
+                <w:rtl/>
+              </w:rPr>
+              <w:t>${SUG_HAAVARA_ME_2008}</w:t>
+            </w:r>
+            <w:r>
+              <w:rPr>
+                <w:rFonts w:asciiTheme="minorBidi" w:hAnsiTheme="minorBidi" w:cstheme="minorBidi"/>
+                <w:sz w:val="16"/>
+                <w:szCs w:val="16"/>
+                <w:rtl/>
+              </w:rPr>
+              <w:t xml:space="preserve">31.12.2007 </w:t>
+            </w:r>
+            <w:r>
+              <w:rPr>
                 <w:rFonts w:asciiTheme="minorBidi" w:hAnsiTheme="minorBidi" w:cstheme="minorBidi"/>
                 <w:sz w:val="16"/>
                 <w:szCs w:val="16"/>
@@ -1046,46 +1088,10 @@
             </w:r>
             <w:r>
               <w:rPr>
-                <w:rFonts w:asciiTheme="minorBidi" w:hAnsiTheme="minorBidi" w:cstheme="minorBidi"/>
-                <w:sz w:val="16"/>
-                <w:szCs w:val="16"/>
-              </w:rPr>
-              <w:t>SUG_HAAVARA_AD_2008</w:t>
-            </w:r>
-            <w:r>
-              <w:rPr>
-                <w:rFonts w:asciiTheme="minorBidi" w:hAnsiTheme="minorBidi" w:cstheme="minorBidi"/>
-                <w:sz w:val="16"/>
-                <w:szCs w:val="16"/>
-                <w:rtl/>
-                <w:cs/>
-              </w:rPr>
-              <w:t>}</w:t>
-            </w:r>
-            <w:r>
-              <w:rPr>
-                <w:rFonts w:asciiTheme="minorBidi" w:hAnsiTheme="minorBidi" w:cstheme="minorBidi"/>
-                <w:sz w:val="16"/>
-                <w:szCs w:val="16"/>
-                <w:rtl/>
-              </w:rPr>
-              <w:t xml:space="preserve"> 31.12.2007 </w:t>
-            </w:r>
-            <w:r>
-              <w:rPr>
-                <w:rFonts w:asciiTheme="minorBidi" w:hAnsiTheme="minorBidi" w:cstheme="minorBidi"/>
-                <w:sz w:val="16"/>
-                <w:szCs w:val="16"/>
-                <w:rtl/>
-                <w:cs/>
-              </w:rPr>
-              <w:t>${</w:t>
-            </w:r>
-            <w:r>
-              <w:rPr>
-                <w:rFonts w:asciiTheme="minorBidi" w:hAnsiTheme="minorBidi" w:cstheme="minorBidi"/>
-                <w:sz w:val="16"/>
-                <w:szCs w:val="16"/>
+                <w:rFonts w:asciiTheme="minorBidi" w:hAnsiTheme="minorBidi" w:cs="Arial"/>
+                <w:sz w:val="16"/>
+                <w:szCs w:val="16"/>
+                <w:rtl/>
               </w:rPr>
               <w:t>SUG_HAAVARA_AD_2007</w:t>
             </w:r>
@@ -1173,9 +1179,10 @@
             </w:r>
             <w:r>
               <w:rPr>
-                <w:rFonts w:asciiTheme="minorBidi" w:hAnsiTheme="minorBidi" w:cstheme="minorBidi"/>
-                <w:sz w:val="16"/>
-                <w:szCs w:val="16"/>
+                <w:rFonts w:asciiTheme="minorBidi" w:hAnsiTheme="minorBidi" w:cs="Arial"/>
+                <w:sz w:val="16"/>
+                <w:szCs w:val="16"/>
+                <w:rtl/>
               </w:rPr>
               <w:t>SUG_TZVIRA_KOLEL</w:t>
             </w:r>
@@ -1210,9 +1217,10 @@
             </w:r>
             <w:r>
               <w:rPr>
-                <w:rFonts w:asciiTheme="minorBidi" w:hAnsiTheme="minorBidi" w:cstheme="minorBidi"/>
-                <w:sz w:val="16"/>
-                <w:szCs w:val="16"/>
+                <w:rFonts w:asciiTheme="minorBidi" w:hAnsiTheme="minorBidi" w:cs="Arial"/>
+                <w:sz w:val="16"/>
+                <w:szCs w:val="16"/>
+                <w:rtl/>
               </w:rPr>
               <w:t>SUG_TZVIRA_TAGMULIM</w:t>
             </w:r>
@@ -1247,9 +1255,10 @@
             </w:r>
             <w:r>
               <w:rPr>
-                <w:rFonts w:asciiTheme="minorBidi" w:hAnsiTheme="minorBidi" w:cstheme="minorBidi"/>
-                <w:sz w:val="16"/>
-                <w:szCs w:val="16"/>
+                <w:rFonts w:asciiTheme="minorBidi" w:hAnsiTheme="minorBidi" w:cs="Arial"/>
+                <w:sz w:val="16"/>
+                <w:szCs w:val="16"/>
+                <w:rtl/>
               </w:rPr>
               <w:t>SUG_TZVIRA_PITZUIM</w:t>
             </w:r>
@@ -1340,9 +1349,10 @@
             </w:r>
             <w:r>
               <w:rPr>
-                <w:rFonts w:asciiTheme="minorBidi" w:hAnsiTheme="minorBidi" w:cstheme="minorBidi"/>
-                <w:sz w:val="16"/>
-                <w:szCs w:val="16"/>
+                <w:rFonts w:asciiTheme="minorBidi" w:hAnsiTheme="minorBidi" w:cs="Arial"/>
+                <w:sz w:val="16"/>
+                <w:szCs w:val="16"/>
+                <w:rtl/>
               </w:rPr>
               <w:t>SUG_MASLUL_HASHKAA-KOLEL</w:t>
             </w:r>
@@ -1381,15 +1391,7 @@
                 <w:rFonts w:asciiTheme="minorBidi" w:hAnsiTheme="minorBidi" w:cstheme="minorBidi"/>
                 <w:sz w:val="16"/>
                 <w:szCs w:val="16"/>
-                <w:rtl/>
-              </w:rPr>
-              <w:t>${</w:t>
-            </w:r>
-            <w:r>
-              <w:rPr>
-                <w:rFonts w:asciiTheme="minorBidi" w:hAnsiTheme="minorBidi" w:cstheme="minorBidi"/>
-                <w:sz w:val="16"/>
-                <w:szCs w:val="16"/>
+                <w:lang w:val="en-US"/>
               </w:rPr>
               <w:t xml:space="preserve"> </w:t>
             </w:r>
@@ -1400,25 +1402,17 @@
                 <w:szCs w:val="16"/>
                 <w:lang w:val="en-US"/>
               </w:rPr>
-              <w:t>{</w:t>
-            </w:r>
-            <w:r>
-              <w:rPr>
-                <w:rFonts w:asciiTheme="minorBidi" w:hAnsiTheme="minorBidi" w:cstheme="minorBidi"/>
-                <w:sz w:val="16"/>
-                <w:szCs w:val="16"/>
-              </w:rPr>
-              <w:t>SUG_MASLUL_SPECIFIC</w:t>
-            </w:r>
-            <w:r>
-              <w:rPr>
-                <w:rFonts w:asciiTheme="minorBidi" w:hAnsiTheme="minorBidi" w:cstheme="minorBidi"/>
+              <w:t>${SUG_MASLUL_SPECIFIC</w:t>
+            </w:r>
+            <w:r>
+              <w:rPr>
+                <w:rFonts w:asciiTheme="minorBidi" w:hAnsiTheme="minorBidi" w:cs="Arial"/>
                 <w:sz w:val="16"/>
                 <w:szCs w:val="16"/>
                 <w:rtl/>
                 <w:lang w:val="en-US"/>
               </w:rPr>
-              <w:t xml:space="preserve"> </w:t>
+              <w:t>}</w:t>
             </w:r>
             <w:r>
               <w:rPr>
@@ -1540,10 +1534,11 @@
             </w:r>
             <w:r>
               <w:rPr>
-                <w:rFonts w:asciiTheme="minorBidi" w:hAnsiTheme="minorBidi" w:cstheme="minorBidi"/>
+                <w:rFonts w:asciiTheme="minorBidi" w:hAnsiTheme="minorBidi" w:cs="Arial"/>
                 <w:bCs/>
                 <w:sz w:val="16"/>
                 <w:szCs w:val="16"/>
+                <w:rtl/>
               </w:rPr>
               <w:t>MISPAR_CHESHBON_LEHAAVARA</w:t>
             </w:r>
@@ -1632,9 +1627,10 @@
             </w:r>
             <w:r>
               <w:rPr>
-                <w:rFonts w:asciiTheme="minorBidi" w:hAnsiTheme="minorBidi" w:cstheme="minorBidi"/>
-                <w:sz w:val="16"/>
-                <w:szCs w:val="16"/>
+                <w:rFonts w:asciiTheme="minorBidi" w:hAnsiTheme="minorBidi" w:cs="Arial"/>
+                <w:sz w:val="16"/>
+                <w:szCs w:val="16"/>
+                <w:rtl/>
               </w:rPr>
               <w:t>SHEM_GUF_MENAHEL_MAAVIRA</w:t>
             </w:r>
@@ -1764,9 +1760,10 @@
             </w:r>
             <w:r>
               <w:rPr>
-                <w:rFonts w:asciiTheme="minorBidi" w:hAnsiTheme="minorBidi" w:cstheme="minorBidi"/>
-                <w:sz w:val="16"/>
-                <w:szCs w:val="16"/>
+                <w:rFonts w:asciiTheme="minorBidi" w:hAnsiTheme="minorBidi" w:cs="Arial"/>
+                <w:sz w:val="16"/>
+                <w:szCs w:val="16"/>
+                <w:rtl/>
               </w:rPr>
               <w:t>MISPAR_CHESHBON_MEKABELET</w:t>
             </w:r>
@@ -1855,34 +1852,14 @@
             </w:r>
             <w:r>
               <w:rPr>
-                <w:rFonts w:asciiTheme="minorBidi" w:hAnsiTheme="minorBidi" w:cstheme="minorBidi"/>
-                <w:b/>
-                <w:sz w:val="16"/>
-                <w:szCs w:val="16"/>
-              </w:rPr>
-              <w:t>SHEM_KEREN</w:t>
-            </w:r>
-            <w:r>
-              <w:rPr>
-                <w:rFonts w:asciiTheme="minorBidi" w:hAnsiTheme="minorBidi" w:cstheme="minorBidi"/>
-                <w:b/>
-                <w:sz w:val="16"/>
-                <w:szCs w:val="16"/>
-                <w:rtl/>
-                <w:cs/>
-              </w:rPr>
-              <w:t>}</w:t>
-            </w:r>
-            <w:r>
-              <w:rPr>
-                <w:rFonts w:asciiTheme="minorBidi" w:hAnsiTheme="minorBidi" w:cstheme="minorBidi"/>
+                <w:rFonts w:asciiTheme="minorBidi" w:hAnsiTheme="minorBidi" w:cs="Arial"/>
                 <w:b/>
                 <w:bCs/>
                 <w:sz w:val="16"/>
                 <w:szCs w:val="16"/>
                 <w:rtl/>
               </w:rPr>
-              <w:t xml:space="preserve"> </w:t>
+              <w:t>SHEM_KEREN</w:t>
             </w:r>
             <w:r>
               <w:rPr>
@@ -1893,36 +1870,7 @@
                 <w:rtl/>
                 <w:cs/>
               </w:rPr>
-              <w:t>${</w:t>
-            </w:r>
-            <w:r>
-              <w:rPr>
-                <w:rFonts w:asciiTheme="minorBidi" w:hAnsiTheme="minorBidi" w:cstheme="minorBidi"/>
-                <w:b/>
-                <w:sz w:val="16"/>
-                <w:szCs w:val="16"/>
-              </w:rPr>
-              <w:t>MISPAR_KUPA</w:t>
-            </w:r>
-            <w:r>
-              <w:rPr>
-                <w:rFonts w:asciiTheme="minorBidi" w:hAnsiTheme="minorBidi" w:cstheme="minorBidi"/>
-                <w:b/>
-                <w:sz w:val="16"/>
-                <w:szCs w:val="16"/>
-                <w:rtl/>
-                <w:cs/>
-              </w:rPr>
               <w:t>}</w:t>
-            </w:r>
-            <w:r>
-              <w:rPr>
-                <w:rFonts w:asciiTheme="minorBidi" w:hAnsiTheme="minorBidi" w:cstheme="minorBidi"/>
-                <w:sz w:val="16"/>
-                <w:szCs w:val="16"/>
-                <w:rtl/>
-              </w:rPr>
-              <w:t xml:space="preserve"> </w:t>
             </w:r>
             <w:r>
               <w:rPr>
@@ -1933,7 +1881,7 @@
                 <w:szCs w:val="16"/>
                 <w:rtl/>
               </w:rPr>
-              <w:t>%</w:t>
+              <w:t xml:space="preserve"> </w:t>
             </w:r>
             <w:r>
               <w:rPr>
@@ -1941,27 +1889,82 @@
                 <w:b/>
                 <w:sz w:val="16"/>
                 <w:szCs w:val="16"/>
-              </w:rPr>
-              <w:t>${ACHUZ_LEHAARA}</w:t>
-            </w:r>
-            <w:r>
-              <w:rPr>
-                <w:rFonts w:asciiTheme="minorBidi" w:hAnsiTheme="minorBidi" w:cstheme="minorBidi"/>
-                <w:sz w:val="16"/>
-                <w:szCs w:val="16"/>
-                <w:rtl/>
-              </w:rPr>
-              <w:t xml:space="preserve"> </w:t>
-            </w:r>
-            <w:r>
-              <w:rPr>
-                <w:rFonts w:asciiTheme="minorBidi" w:hAnsiTheme="minorBidi" w:cstheme="minorBidi"/>
+                <w:rtl/>
+                <w:cs/>
+              </w:rPr>
+              <w:t>${</w:t>
+            </w:r>
+            <w:r>
+              <w:rPr>
+                <w:rFonts w:asciiTheme="minorBidi" w:hAnsiTheme="minorBidi" w:cs="Arial"/>
                 <w:b/>
                 <w:bCs/>
                 <w:sz w:val="16"/>
                 <w:szCs w:val="16"/>
                 <w:rtl/>
               </w:rPr>
+              <w:t>MISPAR_KUPA</w:t>
+            </w:r>
+            <w:r>
+              <w:rPr>
+                <w:rFonts w:asciiTheme="minorBidi" w:hAnsiTheme="minorBidi" w:cstheme="minorBidi"/>
+                <w:b/>
+                <w:sz w:val="16"/>
+                <w:szCs w:val="16"/>
+                <w:rtl/>
+                <w:cs/>
+              </w:rPr>
+              <w:t>}</w:t>
+            </w:r>
+            <w:r>
+              <w:rPr>
+                <w:rFonts w:asciiTheme="minorBidi" w:hAnsiTheme="minorBidi" w:cstheme="minorBidi"/>
+                <w:sz w:val="16"/>
+                <w:szCs w:val="16"/>
+                <w:rtl/>
+              </w:rPr>
+              <w:t xml:space="preserve"> </w:t>
+            </w:r>
+            <w:r>
+              <w:rPr>
+                <w:rFonts w:asciiTheme="minorBidi" w:hAnsiTheme="minorBidi" w:cstheme="minorBidi"/>
+                <w:b/>
+                <w:bCs/>
+                <w:sz w:val="16"/>
+                <w:szCs w:val="16"/>
+                <w:rtl/>
+              </w:rPr>
+              <w:t>%</w:t>
+            </w:r>
+            <w:r>
+              <w:rPr>
+                <w:rFonts w:asciiTheme="minorBidi" w:hAnsiTheme="minorBidi" w:cs="Arial"/>
+                <w:b/>
+                <w:bCs/>
+                <w:sz w:val="16"/>
+                <w:szCs w:val="16"/>
+                <w:rtl/>
+              </w:rPr>
+              <w:t>${ACHUZ_LEHAARA}</w:t>
+            </w:r>
+            <w:r>
+              <w:rPr>
+                <w:rFonts w:asciiTheme="minorBidi" w:hAnsiTheme="minorBidi" w:cstheme="minorBidi"/>
+                <w:sz w:val="16"/>
+                <w:szCs w:val="16"/>
+                <w:rtl/>
+              </w:rPr>
+              <w:t xml:space="preserve"> </w:t>
+            </w:r>
+            <w:r>
+              <w:rPr>
+                <w:rFonts w:asciiTheme="minorBidi" w:hAnsiTheme="minorBidi" w:cstheme="minorBidi"/>
+                <w:b/>
+                <w:bCs/>
+                <w:sz w:val="16"/>
+                <w:szCs w:val="16"/>
+                <w:rtl/>
+              </w:rPr>
               <w:t>שהיא:</w:t>
             </w:r>
             <w:r>
@@ -1986,10 +1989,12 @@
             </w:r>
             <w:r>
               <w:rPr>
-                <w:rFonts w:asciiTheme="minorBidi" w:hAnsiTheme="minorBidi" w:cstheme="minorBidi"/>
+                <w:rFonts w:asciiTheme="minorBidi" w:hAnsiTheme="minorBidi" w:cs="Arial"/>
                 <w:b/>
-                <w:sz w:val="16"/>
-                <w:szCs w:val="16"/>
+                <w:bCs/>
+                <w:sz w:val="16"/>
+                <w:szCs w:val="16"/>
+                <w:rtl/>
               </w:rPr>
               <w:t>SUG_MEKABELET</w:t>
             </w:r>
@@ -2030,7 +2035,27 @@
                 <w:szCs w:val="16"/>
                 <w:rtl/>
               </w:rPr>
-              <w:t>ולאחר שקראתי בעיון את התנאים שנקבעו לעניין הכיסוי הביטוחי בקופת הגמל המקבלת והוסברו לי תנאים אלה היטב, ככל שנקבעו תנאים כאמור.</w:t>
+              <w:t xml:space="preserve">ולאחר שקראתי בעיון את התנאים שנקבעו לעניין הכיסוי </w:t>
+            </w:r>
+            <w:proofErr w:type="spellStart"/>
+            <w:r>
+              <w:rPr>
+                <w:rFonts w:asciiTheme="minorBidi" w:hAnsiTheme="minorBidi" w:cstheme="minorBidi"/>
+                <w:sz w:val="16"/>
+                <w:szCs w:val="16"/>
+                <w:rtl/>
+              </w:rPr>
+              <w:t>הביטוחי</w:t>
+            </w:r>
+            <w:proofErr w:type="spellEnd"/>
+            <w:r>
+              <w:rPr>
+                <w:rFonts w:asciiTheme="minorBidi" w:hAnsiTheme="minorBidi" w:cstheme="minorBidi"/>
+                <w:sz w:val="16"/>
+                <w:szCs w:val="16"/>
+                <w:rtl/>
+              </w:rPr>
+              <w:t xml:space="preserve"> בקופת הגמל המקבלת והוסברו לי תנאים אלה היטב, ככל שנקבעו תנאים כאמור.</w:t>
             </w:r>
           </w:p>
         </w:tc>
@@ -2085,7 +2110,47 @@
           <w:szCs w:val="16"/>
           <w:rtl/>
         </w:rPr>
-        <w:t xml:space="preserve">אני נותן בזה את הסכמתי לכך שתמסרו את כל הפרטים, הנתונים והמסמכים שיש לכם לגביי, ונכלל זה פירוט בדבר התנאים או הסייגים שנקבעו לגבי בקופה המעבירה לעניין הכיסוי הביטוחי לסיכוני מוות או הכיסוי הכיטוחי לסיכוני נכות - ככל שנקבעו, ואשר נדרשים לפי הוראות הממונה על שוק ההון, ביטוח וחסכון במשרד האוצר לפי סעיף </w:t>
+        <w:t xml:space="preserve">אני נותן בזה את הסכמתי לכך שתמסרו את כל הפרטים, הנתונים והמסמכים שיש לכם לגביי, ונכלל זה פירוט בדבר התנאים או הסייגים שנקבעו לגבי בקופה המעבירה לעניין הכיסוי </w:t>
+      </w:r>
+      <w:proofErr w:type="spellStart"/>
+      <w:r>
+        <w:rPr>
+          <w:rFonts w:asciiTheme="minorBidi" w:hAnsiTheme="minorBidi" w:cstheme="minorBidi"/>
+          <w:sz w:val="16"/>
+          <w:szCs w:val="16"/>
+          <w:rtl/>
+        </w:rPr>
+        <w:t>הביטוחי</w:t>
+      </w:r>
+      <w:proofErr w:type="spellEnd"/>
+      <w:r>
+        <w:rPr>
+          <w:rFonts w:asciiTheme="minorBidi" w:hAnsiTheme="minorBidi" w:cstheme="minorBidi"/>
+          <w:sz w:val="16"/>
+          <w:szCs w:val="16"/>
+          <w:rtl/>
+        </w:rPr>
+        <w:t xml:space="preserve"> לסיכוני מוות או הכיסוי </w:t>
+      </w:r>
+      <w:proofErr w:type="spellStart"/>
+      <w:r>
+        <w:rPr>
+          <w:rFonts w:asciiTheme="minorBidi" w:hAnsiTheme="minorBidi" w:cstheme="minorBidi"/>
+          <w:sz w:val="16"/>
+          <w:szCs w:val="16"/>
+          <w:rtl/>
+        </w:rPr>
+        <w:t>הכיטוחי</w:t>
+      </w:r>
+      <w:proofErr w:type="spellEnd"/>
+      <w:r>
+        <w:rPr>
+          <w:rFonts w:asciiTheme="minorBidi" w:hAnsiTheme="minorBidi" w:cstheme="minorBidi"/>
+          <w:sz w:val="16"/>
+          <w:szCs w:val="16"/>
+          <w:rtl/>
+        </w:rPr>
+        <w:t xml:space="preserve"> לסיכוני נכות - ככל שנקבעו, ואשר נדרשים לפי הוראות הממונה על שוק ההון, ביטוח וחסכון במשרד האוצר לפי סעיף </w:t>
       </w:r>
       <w:r>
         <w:rPr>
@@ -2103,7 +2168,27 @@
           <w:szCs w:val="16"/>
           <w:rtl/>
         </w:rPr>
-        <w:t>(ד) לחוק הפיקוח על שירותים פיננסיים(קופות גמל), התשס"ה-</w:t>
+        <w:t xml:space="preserve">(ד) לחוק הפיקוח על שירותים פיננסיים(קופות גמל), </w:t>
+      </w:r>
+      <w:proofErr w:type="spellStart"/>
+      <w:r>
+        <w:rPr>
+          <w:rFonts w:asciiTheme="minorBidi" w:hAnsiTheme="minorBidi" w:cstheme="minorBidi"/>
+          <w:sz w:val="16"/>
+          <w:szCs w:val="16"/>
+          <w:rtl/>
+        </w:rPr>
+        <w:t>התשס"ה</w:t>
+      </w:r>
+      <w:proofErr w:type="spellEnd"/>
+      <w:r>
+        <w:rPr>
+          <w:rFonts w:asciiTheme="minorBidi" w:hAnsiTheme="minorBidi" w:cstheme="minorBidi"/>
+          <w:sz w:val="16"/>
+          <w:szCs w:val="16"/>
+          <w:rtl/>
+        </w:rPr>
+        <w:t>-</w:t>
       </w:r>
       <w:r>
         <w:rPr>
@@ -2136,10 +2221,11 @@
       </w:r>
       <w:r>
         <w:rPr>
-          <w:rFonts w:asciiTheme="minorBidi" w:hAnsiTheme="minorBidi" w:cstheme="minorBidi"/>
+          <w:rFonts w:asciiTheme="minorBidi" w:hAnsiTheme="minorBidi" w:cs="Arial"/>
           <w:sz w:val="16"/>
           <w:szCs w:val="16"/>
           <w:u w:val="single"/>
+          <w:rtl/>
         </w:rPr>
         <w:t>SHEM_GUF_MENAHEL</w:t>
       </w:r>
@@ -2194,7 +2280,27 @@
           <w:szCs w:val="16"/>
           <w:rtl/>
         </w:rPr>
-        <w:t>ידוע לי כי החל במועד הקובע ואילך תהיו פטורים מלשלם לי כל תשלו□ שהוא, לרבות בשל חבות ביטוחית, הנובע מהכספים שהועברו לקופת הגמל המקבלת.</w:t>
+        <w:t xml:space="preserve">ידוע לי כי החל במועד הקובע ואילך תהיו פטורים מלשלם לי כל תשלו□ שהוא, לרבות בשל חבות </w:t>
+      </w:r>
+      <w:proofErr w:type="spellStart"/>
+      <w:r>
+        <w:rPr>
+          <w:rFonts w:asciiTheme="minorBidi" w:hAnsiTheme="minorBidi" w:cstheme="minorBidi"/>
+          <w:sz w:val="16"/>
+          <w:szCs w:val="16"/>
+          <w:rtl/>
+        </w:rPr>
+        <w:t>ביטוחית</w:t>
+      </w:r>
+      <w:proofErr w:type="spellEnd"/>
+      <w:r>
+        <w:rPr>
+          <w:rFonts w:asciiTheme="minorBidi" w:hAnsiTheme="minorBidi" w:cstheme="minorBidi"/>
+          <w:sz w:val="16"/>
+          <w:szCs w:val="16"/>
+          <w:rtl/>
+        </w:rPr>
+        <w:t>, הנובע מהכספים שהועברו לקופת הגמל המקבלת.</w:t>
       </w:r>
     </w:p>
     <w:p>
@@ -2406,10 +2512,11 @@
       </w:r>
       <w:r>
         <w:rPr>
-          <w:rFonts w:asciiTheme="minorBidi" w:hAnsiTheme="minorBidi" w:cstheme="minorBidi"/>
+          <w:rFonts w:asciiTheme="minorBidi" w:hAnsiTheme="minorBidi" w:cs="Arial"/>
           <w:sz w:val="16"/>
           <w:szCs w:val="16"/>
           <w:u w:val="single"/>
+          <w:rtl/>
         </w:rPr>
         <w:t>SHEM_GUF_MENAHEL</w:t>
       </w:r>
@@ -2463,9 +2570,10 @@
       </w:r>
       <w:r>
         <w:rPr>
-          <w:rFonts w:asciiTheme="minorBidi" w:hAnsiTheme="minorBidi" w:cstheme="minorBidi"/>
-          <w:sz w:val="16"/>
-          <w:szCs w:val="16"/>
+          <w:rFonts w:asciiTheme="minorBidi" w:hAnsiTheme="minorBidi" w:cs="Arial"/>
+          <w:sz w:val="16"/>
+          <w:szCs w:val="16"/>
+          <w:rtl/>
         </w:rPr>
         <w:t>LELO_HAFKADOT</w:t>
       </w:r>
@@ -2496,99 +2604,6 @@
           <w:lang w:val="en-US"/>
         </w:rPr>
         <w:t>.</w:t>
-      </w:r>
-    </w:p>
-    <w:p>
-      <w:pPr>
-        <w:pStyle w:val="ListParagraph"/>
-        <w:bidi/>
-        <w:ind w:left="360"/>
-        <w:rPr>
-          <w:rFonts w:asciiTheme="minorBidi" w:hAnsiTheme="minorBidi" w:cstheme="minorBidi"/>
-          <w:sz w:val="16"/>
-          <w:szCs w:val="16"/>
-          <w:rtl/>
-        </w:rPr>
-      </w:pPr>
-      <w:r>
-        <w:rPr>
-          <w:rFonts w:asciiTheme="minorBidi" w:hAnsiTheme="minorBidi" w:cstheme="minorBidi"/>
-          <w:sz w:val="16"/>
-          <w:szCs w:val="16"/>
-          <w:rtl/>
-        </w:rPr>
-        <w:t xml:space="preserve">לגבי עמית הנתון לאפוטרופסות:  שם האפוטרופוס: </w:t>
-      </w:r>
-      <w:r>
-        <w:rPr>
-          <w:rFonts w:asciiTheme="minorBidi" w:hAnsiTheme="minorBidi" w:cstheme="minorBidi"/>
-          <w:sz w:val="16"/>
-          <w:szCs w:val="16"/>
-          <w:u w:val="single"/>
-          <w:rtl/>
-          <w:cs/>
-        </w:rPr>
-        <w:t>${</w:t>
-      </w:r>
-      <w:r>
-        <w:rPr>
-          <w:rFonts w:asciiTheme="minorBidi" w:hAnsiTheme="minorBidi" w:cstheme="minorBidi"/>
-          <w:sz w:val="16"/>
-          <w:szCs w:val="16"/>
-          <w:u w:val="single"/>
-        </w:rPr>
-        <w:t>SHEM_APOTROPOS</w:t>
-      </w:r>
-      <w:r>
-        <w:rPr>
-          <w:rFonts w:asciiTheme="minorBidi" w:hAnsiTheme="minorBidi" w:cstheme="minorBidi"/>
-          <w:sz w:val="16"/>
-          <w:szCs w:val="16"/>
-          <w:u w:val="single"/>
-          <w:rtl/>
-          <w:cs/>
-        </w:rPr>
-        <w:t>}</w:t>
-      </w:r>
-      <w:r>
-        <w:rPr>
-          <w:rFonts w:asciiTheme="minorBidi" w:hAnsiTheme="minorBidi" w:cstheme="minorBidi"/>
-          <w:sz w:val="16"/>
-          <w:szCs w:val="16"/>
-          <w:rtl/>
-        </w:rPr>
-        <w:t xml:space="preserve">חתימת העמית/האפוטרופוס: </w:t>
-      </w:r>
-      <w:r>
-        <w:rPr>
-          <w:rFonts w:asciiTheme="minorBidi" w:hAnsiTheme="minorBidi" w:cstheme="minorBidi"/>
-          <w:sz w:val="16"/>
-          <w:szCs w:val="16"/>
-          <w:u w:val="single"/>
-          <w:rtl/>
-          <w:cs/>
-        </w:rPr>
-        <w:t>${</w:t>
-      </w:r>
-      <w:r>
-        <w:rPr>
-          <w:rFonts w:asciiTheme="minorBidi" w:hAnsiTheme="minorBidi" w:cstheme="minorBidi"/>
-          <w:sz w:val="16"/>
-          <w:szCs w:val="16"/>
-          <w:u w:val="single"/>
-        </w:rPr>
-        <w:t>HATIMA_APOTROPOS</w:t>
-      </w:r>
-      <w:r>
-        <w:rPr>
-          <w:rFonts w:asciiTheme="minorBidi" w:hAnsiTheme="minorBidi" w:cstheme="minorBidi"/>
-          <w:sz w:val="16"/>
-          <w:szCs w:val="16"/>
-          <w:u w:val="single"/>
-          <w:rtl/>
-          <w:cs/>
-        </w:rPr>
-        <w:t>}</w:t>
       </w:r>
     </w:p>
     <w:p>
@@ -2639,9 +2654,10 @@
       </w:r>
       <w:r>
         <w:rPr>
-          <w:rFonts w:asciiTheme="minorBidi" w:hAnsiTheme="minorBidi" w:cstheme="minorBidi"/>
-          <w:sz w:val="16"/>
-          <w:szCs w:val="16"/>
+          <w:rFonts w:asciiTheme="minorBidi" w:hAnsiTheme="minorBidi" w:cs="Arial"/>
+          <w:sz w:val="16"/>
+          <w:szCs w:val="16"/>
+          <w:rtl/>
         </w:rPr>
         <w:t>KISUY_NAKI</w:t>
       </w:r>
@@ -2661,7 +2677,47 @@
           <w:szCs w:val="16"/>
           <w:rtl/>
         </w:rPr>
-        <w:t xml:space="preserve"> אני מצהיר כי למיטב ידיעתי הקופה המעבירה לא קבעה לגבי תנאים או סייגים לעניין הכיסוי הביטוחי לסיכוני מוות או הכיסוי הביטוחי לסיכוני נכות</w:t>
+        <w:t xml:space="preserve"> אני מצהיר כי למיטב ידיעתי הקופה המעבירה לא קבעה לגבי תנאים או סייגים לעניין הכיסוי </w:t>
+      </w:r>
+      <w:proofErr w:type="spellStart"/>
+      <w:r>
+        <w:rPr>
+          <w:rFonts w:asciiTheme="minorBidi" w:hAnsiTheme="minorBidi" w:cstheme="minorBidi"/>
+          <w:sz w:val="16"/>
+          <w:szCs w:val="16"/>
+          <w:rtl/>
+        </w:rPr>
+        <w:t>הביטוחי</w:t>
+      </w:r>
+      <w:proofErr w:type="spellEnd"/>
+      <w:r>
+        <w:rPr>
+          <w:rFonts w:asciiTheme="minorBidi" w:hAnsiTheme="minorBidi" w:cstheme="minorBidi"/>
+          <w:sz w:val="16"/>
+          <w:szCs w:val="16"/>
+          <w:rtl/>
+        </w:rPr>
+        <w:t xml:space="preserve"> לסיכוני מוות או הכיסוי </w:t>
+      </w:r>
+      <w:proofErr w:type="spellStart"/>
+      <w:r>
+        <w:rPr>
+          <w:rFonts w:asciiTheme="minorBidi" w:hAnsiTheme="minorBidi" w:cstheme="minorBidi"/>
+          <w:sz w:val="16"/>
+          <w:szCs w:val="16"/>
+          <w:rtl/>
+        </w:rPr>
+        <w:t>הביטוחי</w:t>
+      </w:r>
+      <w:proofErr w:type="spellEnd"/>
+      <w:r>
+        <w:rPr>
+          <w:rFonts w:asciiTheme="minorBidi" w:hAnsiTheme="minorBidi" w:cstheme="minorBidi"/>
+          <w:sz w:val="16"/>
+          <w:szCs w:val="16"/>
+          <w:rtl/>
+        </w:rPr>
+        <w:t xml:space="preserve"> לסיכוני נכות</w:t>
       </w:r>
       <w:r>
         <w:rPr>
@@ -2697,9 +2753,10 @@
       </w:r>
       <w:r>
         <w:rPr>
-          <w:rFonts w:asciiTheme="minorBidi" w:hAnsiTheme="minorBidi" w:cstheme="minorBidi"/>
-          <w:sz w:val="16"/>
-          <w:szCs w:val="16"/>
+          <w:rFonts w:asciiTheme="minorBidi" w:hAnsiTheme="minorBidi" w:cs="Arial"/>
+          <w:sz w:val="16"/>
+          <w:szCs w:val="16"/>
+          <w:rtl/>
         </w:rPr>
         <w:t>KISUY_PAGUM</w:t>
       </w:r>
@@ -2720,7 +2777,47 @@
           <w:szCs w:val="16"/>
           <w:rtl/>
         </w:rPr>
-        <w:t xml:space="preserve"> אני מצהיר כי למיטב ידיעתי הקופה המעבירה קבעה לגבי תנאים או סייגים לעניין הכיסוי הכיטוחי לסיכוני מוות או הכיסוי הביטוחי   לסיכוני נכות:</w:t>
+        <w:t xml:space="preserve"> אני מצהיר כי למיטב ידיעתי הקופה המעבירה קבעה לגבי תנאים או סייגים לעניין הכיסוי </w:t>
+      </w:r>
+      <w:proofErr w:type="spellStart"/>
+      <w:r>
+        <w:rPr>
+          <w:rFonts w:asciiTheme="minorBidi" w:hAnsiTheme="minorBidi" w:cstheme="minorBidi"/>
+          <w:sz w:val="16"/>
+          <w:szCs w:val="16"/>
+          <w:rtl/>
+        </w:rPr>
+        <w:t>הכיטוחי</w:t>
+      </w:r>
+      <w:proofErr w:type="spellEnd"/>
+      <w:r>
+        <w:rPr>
+          <w:rFonts w:asciiTheme="minorBidi" w:hAnsiTheme="minorBidi" w:cstheme="minorBidi"/>
+          <w:sz w:val="16"/>
+          <w:szCs w:val="16"/>
+          <w:rtl/>
+        </w:rPr>
+        <w:t xml:space="preserve"> לסיכוני מוות או הכיסוי </w:t>
+      </w:r>
+      <w:proofErr w:type="spellStart"/>
+      <w:r>
+        <w:rPr>
+          <w:rFonts w:asciiTheme="minorBidi" w:hAnsiTheme="minorBidi" w:cstheme="minorBidi"/>
+          <w:sz w:val="16"/>
+          <w:szCs w:val="16"/>
+          <w:rtl/>
+        </w:rPr>
+        <w:t>הביטוחי</w:t>
+      </w:r>
+      <w:proofErr w:type="spellEnd"/>
+      <w:r>
+        <w:rPr>
+          <w:rFonts w:asciiTheme="minorBidi" w:hAnsiTheme="minorBidi" w:cstheme="minorBidi"/>
+          <w:sz w:val="16"/>
+          <w:szCs w:val="16"/>
+          <w:rtl/>
+        </w:rPr>
+        <w:t xml:space="preserve">   לסיכוני נכות:</w:t>
       </w:r>
       <w:r>
         <w:rPr>
@@ -2751,7 +2848,47 @@
           <w:szCs w:val="16"/>
           <w:rtl/>
         </w:rPr>
-        <w:t>ידוע לי כי ככל שנקבעו לגביי תנאים או סייגים לעניין הכיסוי הביטוחי לסיכוני מוות או הכיסוי הביטוחי לסיכוני נכות אחויב בצבירת תקופת אכשרה מחדש בקרן המקבלת.</w:t>
+        <w:t xml:space="preserve">ידוע לי כי ככל שנקבעו לגביי תנאים או סייגים לעניין הכיסוי </w:t>
+      </w:r>
+      <w:proofErr w:type="spellStart"/>
+      <w:r>
+        <w:rPr>
+          <w:rFonts w:asciiTheme="minorBidi" w:hAnsiTheme="minorBidi" w:cstheme="minorBidi"/>
+          <w:sz w:val="16"/>
+          <w:szCs w:val="16"/>
+          <w:rtl/>
+        </w:rPr>
+        <w:t>הביטוחי</w:t>
+      </w:r>
+      <w:proofErr w:type="spellEnd"/>
+      <w:r>
+        <w:rPr>
+          <w:rFonts w:asciiTheme="minorBidi" w:hAnsiTheme="minorBidi" w:cstheme="minorBidi"/>
+          <w:sz w:val="16"/>
+          <w:szCs w:val="16"/>
+          <w:rtl/>
+        </w:rPr>
+        <w:t xml:space="preserve"> לסיכוני מוות או הכיסוי </w:t>
+      </w:r>
+      <w:proofErr w:type="spellStart"/>
+      <w:r>
+        <w:rPr>
+          <w:rFonts w:asciiTheme="minorBidi" w:hAnsiTheme="minorBidi" w:cstheme="minorBidi"/>
+          <w:sz w:val="16"/>
+          <w:szCs w:val="16"/>
+          <w:rtl/>
+        </w:rPr>
+        <w:t>הביטוחי</w:t>
+      </w:r>
+      <w:proofErr w:type="spellEnd"/>
+      <w:r>
+        <w:rPr>
+          <w:rFonts w:asciiTheme="minorBidi" w:hAnsiTheme="minorBidi" w:cstheme="minorBidi"/>
+          <w:sz w:val="16"/>
+          <w:szCs w:val="16"/>
+          <w:rtl/>
+        </w:rPr>
+        <w:t xml:space="preserve"> לסיכוני נכות אחויב בצבירת תקופת אכשרה מחדש בקרן המקבלת.</w:t>
       </w:r>
       <w:r>
         <w:rPr>
@@ -2818,7 +2955,27 @@
           <w:szCs w:val="16"/>
           <w:rtl/>
         </w:rPr>
-        <w:t>על הסכום המירבי, אני נותן בזה את</w:t>
+        <w:t xml:space="preserve">על הסכום </w:t>
+      </w:r>
+      <w:proofErr w:type="spellStart"/>
+      <w:r>
+        <w:rPr>
+          <w:rFonts w:asciiTheme="minorBidi" w:hAnsiTheme="minorBidi" w:cstheme="minorBidi"/>
+          <w:sz w:val="16"/>
+          <w:szCs w:val="16"/>
+          <w:rtl/>
+        </w:rPr>
+        <w:t>המירבי</w:t>
+      </w:r>
+      <w:proofErr w:type="spellEnd"/>
+      <w:r>
+        <w:rPr>
+          <w:rFonts w:asciiTheme="minorBidi" w:hAnsiTheme="minorBidi" w:cstheme="minorBidi"/>
+          <w:sz w:val="16"/>
+          <w:szCs w:val="16"/>
+          <w:rtl/>
+        </w:rPr>
+        <w:t>, אני נותן בזה את</w:t>
       </w:r>
       <w:r>
         <w:rPr>
@@ -2842,10 +2999,11 @@
       </w:r>
       <w:r>
         <w:rPr>
-          <w:rFonts w:asciiTheme="minorBidi" w:hAnsiTheme="minorBidi" w:cstheme="minorBidi"/>
+          <w:rFonts w:asciiTheme="minorBidi" w:hAnsiTheme="minorBidi" w:cs="Arial"/>
           <w:sz w:val="16"/>
           <w:szCs w:val="16"/>
           <w:u w:val="single"/>
+          <w:rtl/>
         </w:rPr>
         <w:t>SHEM_MEKABELET_MERAVI</w:t>
       </w:r>
@@ -2889,7 +3047,67 @@
           <w:szCs w:val="16"/>
           <w:rtl/>
         </w:rPr>
-        <w:t>(מספר אישור מ״ה ׳של קופ׳׳ג המקבלת ככל שאינה קופת ביטוח, שם קופ״ג המקבלת מס׳ חשבון בקופ"ג המקבלת)</w:t>
+        <w:t xml:space="preserve">(מספר אישור מ״ה ׳של </w:t>
+      </w:r>
+      <w:proofErr w:type="spellStart"/>
+      <w:r>
+        <w:rPr>
+          <w:rFonts w:asciiTheme="minorBidi" w:hAnsiTheme="minorBidi" w:cstheme="minorBidi"/>
+          <w:sz w:val="16"/>
+          <w:szCs w:val="16"/>
+          <w:rtl/>
+        </w:rPr>
+        <w:t>קופ</w:t>
+      </w:r>
+      <w:proofErr w:type="spellEnd"/>
+      <w:r>
+        <w:rPr>
+          <w:rFonts w:asciiTheme="minorBidi" w:hAnsiTheme="minorBidi" w:cstheme="minorBidi"/>
+          <w:sz w:val="16"/>
+          <w:szCs w:val="16"/>
+          <w:rtl/>
+        </w:rPr>
+        <w:t xml:space="preserve">׳׳ג המקבלת ככל שאינה קופת ביטוח, שם </w:t>
+      </w:r>
+      <w:proofErr w:type="spellStart"/>
+      <w:r>
+        <w:rPr>
+          <w:rFonts w:asciiTheme="minorBidi" w:hAnsiTheme="minorBidi" w:cstheme="minorBidi"/>
+          <w:sz w:val="16"/>
+          <w:szCs w:val="16"/>
+          <w:rtl/>
+        </w:rPr>
+        <w:t>קופ״ג</w:t>
+      </w:r>
+      <w:proofErr w:type="spellEnd"/>
+      <w:r>
+        <w:rPr>
+          <w:rFonts w:asciiTheme="minorBidi" w:hAnsiTheme="minorBidi" w:cstheme="minorBidi"/>
+          <w:sz w:val="16"/>
+          <w:szCs w:val="16"/>
+          <w:rtl/>
+        </w:rPr>
+        <w:t xml:space="preserve"> המקבלת מס׳ חשבון </w:t>
+      </w:r>
+      <w:proofErr w:type="spellStart"/>
+      <w:r>
+        <w:rPr>
+          <w:rFonts w:asciiTheme="minorBidi" w:hAnsiTheme="minorBidi" w:cstheme="minorBidi"/>
+          <w:sz w:val="16"/>
+          <w:szCs w:val="16"/>
+          <w:rtl/>
+        </w:rPr>
+        <w:t>בקופ"ג</w:t>
+      </w:r>
+      <w:proofErr w:type="spellEnd"/>
+      <w:r>
+        <w:rPr>
+          <w:rFonts w:asciiTheme="minorBidi" w:hAnsiTheme="minorBidi" w:cstheme="minorBidi"/>
+          <w:sz w:val="16"/>
+          <w:szCs w:val="16"/>
+          <w:rtl/>
+        </w:rPr>
+        <w:t xml:space="preserve"> המקבלת)</w:t>
       </w:r>
       <w:r>
         <w:rPr>
@@ -2952,34 +3170,55 @@
         <w:ind w:left="4320" w:firstLine="45"/>
         <w:rPr>
           <w:rFonts w:asciiTheme="minorBidi" w:hAnsiTheme="minorBidi" w:cstheme="minorBidi"/>
-          <w:sz w:val="36"/>
-          <w:szCs w:val="36"/>
+          <w:sz w:val="48"/>
+          <w:szCs w:val="48"/>
           <w:lang w:val="en-US"/>
         </w:rPr>
       </w:pPr>
       <w:r>
         <w:rPr>
           <w:rFonts w:asciiTheme="minorBidi" w:hAnsiTheme="minorBidi" w:cstheme="minorBidi"/>
-          <w:sz w:val="36"/>
-          <w:szCs w:val="36"/>
+          <w:sz w:val="48"/>
+          <w:szCs w:val="48"/>
           <w:lang w:val="en-US"/>
         </w:rPr>
-        <w:t>{{t:s</w:t>
-      </w:r>
-      <w:r>
-        <w:rPr>
-          <w:rFonts w:asciiTheme="minorBidi" w:hAnsiTheme="minorBidi" w:cstheme="minorBidi"/>
-          <w:sz w:val="36"/>
-          <w:szCs w:val="36"/>
+        <w:t>{{</w:t>
+      </w:r>
+      <w:proofErr w:type="spellStart"/>
+      <w:r>
+        <w:rPr>
+          <w:rFonts w:asciiTheme="minorBidi" w:hAnsiTheme="minorBidi" w:cstheme="minorBidi"/>
+          <w:sz w:val="48"/>
+          <w:szCs w:val="48"/>
           <w:lang w:val="en-US"/>
         </w:rPr>
+        <w:t>t</w:t>
+      </w:r>
+      <w:proofErr w:type="gramStart"/>
+      <w:r>
+        <w:rPr>
+          <w:rFonts w:asciiTheme="minorBidi" w:hAnsiTheme="minorBidi" w:cstheme="minorBidi"/>
+          <w:sz w:val="48"/>
+          <w:szCs w:val="48"/>
+          <w:lang w:val="en-US"/>
+        </w:rPr>
+        <w:t>:s</w:t>
+      </w:r>
+      <w:proofErr w:type="gramEnd"/>
+      <w:r>
+        <w:rPr>
+          <w:rFonts w:asciiTheme="minorBidi" w:hAnsiTheme="minorBidi" w:cstheme="minorBidi"/>
+          <w:sz w:val="48"/>
+          <w:szCs w:val="48"/>
+          <w:lang w:val="en-US"/>
+        </w:rPr>
         <w:t>;</w:t>
       </w:r>
       <w:r>
         <w:rPr>
           <w:rFonts w:asciiTheme="minorBidi" w:hAnsiTheme="minorBidi" w:cstheme="minorBidi"/>
-          <w:sz w:val="36"/>
-          <w:szCs w:val="36"/>
+          <w:sz w:val="48"/>
+          <w:szCs w:val="48"/>
           <w:lang w:val="en-US"/>
         </w:rPr>
         <w:t>r:y</w:t>
@@ -2987,8 +3226,8 @@
       <w:r>
         <w:rPr>
           <w:rFonts w:asciiTheme="minorBidi" w:hAnsiTheme="minorBidi" w:cstheme="minorBidi"/>
-          <w:sz w:val="36"/>
-          <w:szCs w:val="36"/>
+          <w:sz w:val="48"/>
+          <w:szCs w:val="48"/>
           <w:lang w:val="en-US"/>
         </w:rPr>
         <w:t>;</w:t>
@@ -2996,11 +3235,21 @@
       <w:r>
         <w:rPr>
           <w:rFonts w:asciiTheme="minorBidi" w:hAnsiTheme="minorBidi" w:cstheme="minorBidi"/>
-          <w:sz w:val="36"/>
-          <w:szCs w:val="36"/>
+          <w:sz w:val="48"/>
+          <w:szCs w:val="48"/>
           <w:lang w:val="en-US"/>
         </w:rPr>
-        <w:t>o:”Sign”;}}</w:t>
+        <w:t>o</w:t>
+      </w:r>
+      <w:proofErr w:type="spellEnd"/>
+      <w:r>
+        <w:rPr>
+          <w:rFonts w:asciiTheme="minorBidi" w:hAnsiTheme="minorBidi" w:cstheme="minorBidi"/>
+          <w:sz w:val="48"/>
+          <w:szCs w:val="48"/>
+          <w:lang w:val="en-US"/>
+        </w:rPr>
+        <w:t>:”Sign”;}}</w:t>
       </w:r>
     </w:p>
     <w:p>
@@ -3020,7 +3269,67 @@
           <w:szCs w:val="20"/>
           <w:lang w:val="en-US"/>
         </w:rPr>
-        <w:t>{{t:e;o:"Sign";e:"${EMAIL}"}}</w:t>
+        <w:t>{{</w:t>
+      </w:r>
+      <w:proofErr w:type="spellStart"/>
+      <w:r>
+        <w:rPr>
+          <w:rFonts w:ascii="Arial" w:hAnsi="Arial"/>
+          <w:sz w:val="20"/>
+          <w:szCs w:val="20"/>
+          <w:lang w:val="en-US"/>
+        </w:rPr>
+        <w:t>t</w:t>
+      </w:r>
+      <w:proofErr w:type="gramStart"/>
+      <w:r>
+        <w:rPr>
+          <w:rFonts w:ascii="Arial" w:hAnsi="Arial"/>
+          <w:sz w:val="20"/>
+          <w:szCs w:val="20"/>
+          <w:lang w:val="en-US"/>
+        </w:rPr>
+        <w:t>:e</w:t>
+      </w:r>
+      <w:proofErr w:type="gramEnd"/>
+      <w:r>
+        <w:rPr>
+          <w:rFonts w:ascii="Arial" w:hAnsi="Arial"/>
+          <w:sz w:val="20"/>
+          <w:szCs w:val="20"/>
+          <w:lang w:val="en-US"/>
+        </w:rPr>
+        <w:t>;o</w:t>
+      </w:r>
+      <w:proofErr w:type="spellEnd"/>
+      <w:r>
+        <w:rPr>
+          <w:rFonts w:ascii="Arial" w:hAnsi="Arial"/>
+          <w:sz w:val="20"/>
+          <w:szCs w:val="20"/>
+          <w:lang w:val="en-US"/>
+        </w:rPr>
+        <w:t>:"</w:t>
+      </w:r>
+      <w:proofErr w:type="spellStart"/>
+      <w:r>
+        <w:rPr>
+          <w:rFonts w:ascii="Arial" w:hAnsi="Arial"/>
+          <w:sz w:val="20"/>
+          <w:szCs w:val="20"/>
+          <w:lang w:val="en-US"/>
+        </w:rPr>
+        <w:t>Sign";e</w:t>
+      </w:r>
+      <w:proofErr w:type="spellEnd"/>
+      <w:r>
+        <w:rPr>
+          <w:rFonts w:ascii="Arial" w:hAnsi="Arial"/>
+          <w:sz w:val="20"/>
+          <w:szCs w:val="20"/>
+          <w:lang w:val="en-US"/>
+        </w:rPr>
+        <w:t>:"${EMAIL}"}}</w:t>
       </w:r>
     </w:p>
     <w:p>
@@ -3058,7 +3367,7 @@
         <mc:AlternateContent>
           <mc:Choice Requires="wps">
             <w:drawing>
-              <wp:anchor distT="45720" distB="45720" distL="114300" distR="114300" simplePos="0" relativeHeight="251660288" behindDoc="0" locked="0" layoutInCell="1" allowOverlap="1" wp14:anchorId="55407E06" wp14:editId="262F9DD9">
+              <wp:anchor distT="45720" distB="45720" distL="114300" distR="114300" simplePos="0" relativeHeight="251660288" behindDoc="0" locked="0" layoutInCell="1" allowOverlap="1" wp14:anchorId="55304179" wp14:editId="374C95F3">
                 <wp:simplePos x="0" y="0"/>
                 <wp:positionH relativeFrom="margin">
                   <wp:posOffset>-590550</wp:posOffset>
@@ -3263,7 +3572,7 @@
           <w:szCs w:val="18"/>
           <w:lang w:val="en-US"/>
         </w:rPr>
-        <w:t xml:space="preserve">  {</w:t>
+        <w:t xml:space="preserve">  </w:t>
       </w:r>
       <w:r>
         <w:rPr>
@@ -3272,7 +3581,7 @@
           <w:szCs w:val="18"/>
           <w:lang w:val="en-US"/>
         </w:rPr>
-        <w:t>TAARICH_HATIMA_YOETZ</w:t>
+        <w:t>${TAARICH_HATIMA_YOETZ}</w:t>
       </w:r>
       <w:r>
         <w:rPr>
@@ -3281,160 +3590,26 @@
           <w:szCs w:val="18"/>
           <w:lang w:val="en-US"/>
         </w:rPr>
-        <w:t>}$</w:t>
-      </w:r>
-      <w:r>
+        <w:t xml:space="preserve"> </w:t>
+      </w:r>
+    </w:p>
+    <w:p>
+      <w:pPr>
         <w:rPr>
           <w:rFonts w:asciiTheme="minorBidi" w:hAnsiTheme="minorBidi" w:cstheme="minorBidi"/>
           <w:sz w:val="18"/>
           <w:szCs w:val="18"/>
           <w:lang w:val="en-US"/>
         </w:rPr>
-        <w:t xml:space="preserve"> </w:t>
-      </w:r>
-    </w:p>
-    <w:p>
-      <w:pPr>
+      </w:pPr>
+      <w:r>
         <w:rPr>
           <w:rFonts w:asciiTheme="minorBidi" w:hAnsiTheme="minorBidi" w:cstheme="minorBidi"/>
           <w:sz w:val="18"/>
           <w:szCs w:val="18"/>
-          <w:lang w:val="en-US"/>
-        </w:rPr>
-      </w:pPr>
-      <w:r>
-        <w:rPr>
-          <w:rFonts w:asciiTheme="minorBidi" w:hAnsiTheme="minorBidi" w:cstheme="minorBidi"/>
-          <w:sz w:val="18"/>
-          <w:szCs w:val="18"/>
           <w:rtl/>
         </w:rPr>
         <w:t xml:space="preserve"> </w:t>
-      </w:r>
-    </w:p>
-    <w:p>
-      <w:pPr>
-        <w:pStyle w:val="ListParagraph"/>
-        <w:numPr>
-          <w:ilvl w:val="0"/>
-          <w:numId w:val="4"/>
-        </w:numPr>
-        <w:bidi/>
-        <w:rPr>
-          <w:rFonts w:asciiTheme="minorBidi" w:hAnsiTheme="minorBidi" w:cstheme="minorBidi"/>
-          <w:sz w:val="18"/>
-          <w:szCs w:val="18"/>
-          <w:rtl/>
-        </w:rPr>
-      </w:pPr>
-    </w:p>
-    <w:p>
-      <w:pPr>
-        <w:bidi/>
-        <w:rPr>
-          <w:rFonts w:asciiTheme="minorBidi" w:hAnsiTheme="minorBidi" w:cstheme="minorBidi"/>
-          <w:b/>
-          <w:bCs/>
-          <w:sz w:val="18"/>
-          <w:szCs w:val="18"/>
-          <w:rtl/>
-        </w:rPr>
-      </w:pPr>
-      <w:r>
-        <w:rPr>
-          <w:rFonts w:asciiTheme="minorBidi" w:hAnsiTheme="minorBidi" w:cstheme="minorBidi"/>
-          <w:b/>
-          <w:bCs/>
-          <w:sz w:val="18"/>
-          <w:szCs w:val="18"/>
-          <w:rtl/>
-        </w:rPr>
-        <w:t xml:space="preserve">לגבי עמית הנתון לאפוטרופסות: </w:t>
-      </w:r>
-      <w:r>
-        <w:rPr>
-          <w:rFonts w:asciiTheme="minorBidi" w:hAnsiTheme="minorBidi" w:cstheme="minorBidi"/>
-          <w:b/>
-          <w:bCs/>
-          <w:sz w:val="18"/>
-          <w:szCs w:val="18"/>
-          <w:rtl/>
-        </w:rPr>
-        <w:t xml:space="preserve"> </w:t>
-      </w:r>
-      <w:r>
-        <w:rPr>
-          <w:rFonts w:asciiTheme="minorBidi" w:hAnsiTheme="minorBidi" w:cstheme="minorBidi"/>
-          <w:b/>
-          <w:bCs/>
-          <w:sz w:val="18"/>
-          <w:szCs w:val="18"/>
-          <w:rtl/>
-        </w:rPr>
-        <w:t xml:space="preserve">שם האפוטרופוס: </w:t>
-      </w:r>
-      <w:r>
-        <w:rPr>
-          <w:rFonts w:asciiTheme="minorBidi" w:hAnsiTheme="minorBidi" w:cstheme="minorBidi"/>
-          <w:bCs/>
-          <w:sz w:val="18"/>
-          <w:szCs w:val="18"/>
-          <w:u w:val="single"/>
-          <w:rtl/>
-        </w:rPr>
-        <w:t>${</w:t>
-      </w:r>
-      <w:r>
-        <w:rPr>
-          <w:rFonts w:asciiTheme="minorBidi" w:hAnsiTheme="minorBidi" w:cstheme="minorBidi"/>
-          <w:bCs/>
-          <w:sz w:val="18"/>
-          <w:szCs w:val="18"/>
-          <w:u w:val="single"/>
-        </w:rPr>
-        <w:t>SHEM_APOTROPOS</w:t>
-      </w:r>
-      <w:r>
-        <w:rPr>
-          <w:rFonts w:asciiTheme="minorBidi" w:hAnsiTheme="minorBidi" w:cstheme="minorBidi"/>
-          <w:bCs/>
-          <w:sz w:val="18"/>
-          <w:szCs w:val="18"/>
-          <w:u w:val="single"/>
-          <w:rtl/>
-          <w:cs/>
-        </w:rPr>
-        <w:t>}</w:t>
-      </w:r>
-      <w:r>
-        <w:rPr>
-          <w:rFonts w:asciiTheme="minorBidi" w:hAnsiTheme="minorBidi" w:cstheme="minorBidi"/>
-          <w:bCs/>
-          <w:sz w:val="18"/>
-          <w:szCs w:val="18"/>
-          <w:u w:val="single"/>
-          <w:lang w:val="en-US"/>
-        </w:rPr>
-        <w:t xml:space="preserve"> </w:t>
-      </w:r>
-      <w:r>
-        <w:rPr>
-          <w:rFonts w:asciiTheme="minorBidi" w:hAnsiTheme="minorBidi" w:cstheme="minorBidi"/>
-          <w:b/>
-          <w:bCs/>
-          <w:sz w:val="18"/>
-          <w:szCs w:val="18"/>
-          <w:rtl/>
-        </w:rPr>
-        <w:t xml:space="preserve">חתימת העמית/האפוטרופוס: </w:t>
-      </w:r>
-      <w:r>
-        <w:rPr>
-          <w:rFonts w:asciiTheme="minorBidi" w:hAnsiTheme="minorBidi" w:cstheme="minorBidi"/>
-          <w:sz w:val="18"/>
-          <w:szCs w:val="18"/>
-        </w:rPr>
-        <w:t>{{t:s;r:y;o:"Sign";}}</w:t>
       </w:r>
     </w:p>
     <w:p>
@@ -3448,7 +3623,7 @@
         <w:spacing w:line="240" w:lineRule="auto"/>
         <w:jc w:val="left"/>
         <w:rPr>
-          <w:rFonts w:asciiTheme="minorBidi" w:hAnsiTheme="minorBidi" w:cstheme="minorBidi"/>
+          <w:rFonts w:ascii="Arial" w:hAnsiTheme="minorBidi" w:cstheme="minorBidi"/>
           <w:i/>
           <w:iCs/>
           <w:rtl/>
@@ -3503,7 +3678,7 @@
         <w:spacing w:line="240" w:lineRule="auto"/>
         <w:jc w:val="left"/>
         <w:rPr>
-          <w:rFonts w:asciiTheme="minorBidi" w:hAnsiTheme="minorBidi" w:cstheme="minorBidi"/>
+          <w:rFonts w:ascii="Arial" w:hAnsiTheme="minorBidi" w:cstheme="minorBidi"/>
           <w:i/>
           <w:iCs/>
           <w:rtl/>

</xml_diff>